<commit_message>
fix standing order to similar 'order' to 'decision' in tests - same as changing custody and branding templates, apply 2nd set of edits from conventions folder to docx learn_set_aside.
</commit_message>
<xml_diff>
--- a/docassemble/ChangingDivorceOrder/data/templates/changing_divorce_order_action_plan.docx
+++ b/docassemble/ChangingDivorceOrder/data/templates/changing_divorce_order_action_plan.docx
@@ -31,7 +31,6 @@
             <w:pPr>
               <w:pStyle w:val="Title"/>
             </w:pPr>
-            <w:bookmarkStart w:id="0" w:name="_GoBack"/>
             <w:r>
               <w:rPr>
                 <w:color w:val="FF0000"/>
@@ -911,7 +910,7 @@
                     </wp:anchor>
                   </w:drawing>
                 </mc:Choice>
-                <mc:Fallback xmlns:w16se="http://schemas.microsoft.com/office/word/2015/wordml/symex" xmlns:w16sdtdh="http://schemas.microsoft.com/office/word/2020/wordml/sdtdatahash" xmlns:w16="http://schemas.microsoft.com/office/word/2018/wordml" xmlns:w16cid="http://schemas.microsoft.com/office/word/2016/wordml/cid" xmlns:w16cex="http://schemas.microsoft.com/office/word/2018/wordml/cex" xmlns:w15="http://schemas.microsoft.com/office/word/2012/wordml" xmlns:am3d="http://schemas.microsoft.com/office/drawing/2017/model3d" xmlns:aink="http://schemas.microsoft.com/office/drawing/2016/ink" xmlns:cx8="http://schemas.microsoft.com/office/drawing/2016/5/14/chartex" xmlns:cx7="http://schemas.microsoft.com/office/drawing/2016/5/13/chartex" xmlns:cx6="http://schemas.microsoft.com/office/drawing/2016/5/12/chartex" xmlns:cx5="http://schemas.microsoft.com/office/drawing/2016/5/11/chartex" xmlns:cx4="http://schemas.microsoft.com/office/drawing/2016/5/10/chartex" xmlns:cx3="http://schemas.microsoft.com/office/drawing/2016/5/9/chartex" xmlns:cx2="http://schemas.microsoft.com/office/drawing/2015/10/21/chartex" xmlns:cx1="http://schemas.microsoft.com/office/drawing/2015/9/8/chartex" xmlns:cx="http://schemas.microsoft.com/office/drawing/2014/chartex">
+                <mc:Fallback xmlns:cx="http://schemas.microsoft.com/office/drawing/2014/chartex" xmlns:cx1="http://schemas.microsoft.com/office/drawing/2015/9/8/chartex" xmlns:cx2="http://schemas.microsoft.com/office/drawing/2015/10/21/chartex" xmlns:cx3="http://schemas.microsoft.com/office/drawing/2016/5/9/chartex" xmlns:cx4="http://schemas.microsoft.com/office/drawing/2016/5/10/chartex" xmlns:cx5="http://schemas.microsoft.com/office/drawing/2016/5/11/chartex" xmlns:cx6="http://schemas.microsoft.com/office/drawing/2016/5/12/chartex" xmlns:cx7="http://schemas.microsoft.com/office/drawing/2016/5/13/chartex" xmlns:cx8="http://schemas.microsoft.com/office/drawing/2016/5/14/chartex" xmlns:aink="http://schemas.microsoft.com/office/drawing/2016/ink" xmlns:am3d="http://schemas.microsoft.com/office/drawing/2017/model3d" xmlns:w15="http://schemas.microsoft.com/office/word/2012/wordml" xmlns:w16cex="http://schemas.microsoft.com/office/word/2018/wordml/cex" xmlns:w16cid="http://schemas.microsoft.com/office/word/2016/wordml/cid" xmlns:w16="http://schemas.microsoft.com/office/word/2018/wordml" xmlns:w16sdtdh="http://schemas.microsoft.com/office/word/2020/wordml/sdtdatahash" xmlns:w16se="http://schemas.microsoft.com/office/word/2015/wordml/symex">
                   <w:pict>
                     <v:group w14:anchorId="0D8E1F82" id="Group 1" o:spid="_x0000_s1026" style="position:absolute;margin-left:0;margin-top:13.25pt;width:59.75pt;height:54.7pt;z-index:-251651072;mso-wrap-distance-right:25.2pt;mso-width-relative:margin;mso-height-relative:margin" coordsize="7613,6959" o:gfxdata="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">
                       <v:group id="docshapegroup1" o:spid="_x0000_s1027" style="position:absolute;width:5969;height:6959" coordorigin="805,-199" coordsize="940,1096" o:gfxdata="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">
@@ -1313,27 +1312,14 @@
             <w:r>
               <w:t xml:space="preserve"> </w:t>
             </w:r>
-            <w:r>
-              <w:fldChar w:fldCharType="begin"/>
-            </w:r>
-            <w:r>
-              <w:instrText xml:space="preserve"> SEQ stepList  \* MERGEFORMAT  \* MERGEFORMAT </w:instrText>
-            </w:r>
-            <w:r>
-              <w:fldChar w:fldCharType="separate"/>
-            </w:r>
-            <w:r>
-              <w:rPr>
-                <w:noProof/>
-              </w:rPr>
-              <w:t>1</w:t>
-            </w:r>
-            <w:r>
-              <w:rPr>
-                <w:noProof/>
-              </w:rPr>
-              <w:fldChar w:fldCharType="end"/>
-            </w:r>
+            <w:fldSimple w:instr=" SEQ stepList  \* MERGEFORMAT  \* MERGEFORMAT ">
+              <w:r>
+                <w:rPr>
+                  <w:noProof/>
+                </w:rPr>
+                <w:t>1</w:t>
+              </w:r>
+            </w:fldSimple>
             <w:r>
               <w:t>:</w:t>
             </w:r>
@@ -2438,14 +2424,12 @@
               <w:pStyle w:val="Heading2"/>
               <w:outlineLvl w:val="1"/>
             </w:pPr>
-            <w:proofErr w:type="gramStart"/>
             <w:r>
               <w:t>Step</w:t>
             </w:r>
             <w:r>
               <w:t xml:space="preserve"> </w:t>
             </w:r>
-            <w:proofErr w:type="gramEnd"/>
             <w:r>
               <w:rPr>
                 <w:rStyle w:val="NumChar"/>
@@ -2516,6 +2500,7 @@
             <w:r>
               <w:t>{</w:t>
             </w:r>
+            <w:proofErr w:type="gramStart"/>
             <w:r>
               <w:t>{</w:t>
             </w:r>
@@ -2524,7 +2509,11 @@
             </w:r>
             <w:r>
               <w:lastRenderedPageBreak/>
-              <w:t>other_party_in_case</w:t>
+              <w:t>other</w:t>
+            </w:r>
+            <w:proofErr w:type="gramEnd"/>
+            <w:r>
+              <w:t>_party_in_case</w:t>
             </w:r>
             <w:r>
               <w:t xml:space="preserve"> </w:t>
@@ -9236,7 +9225,7 @@
               </w:rPr>
               <w:t xml:space="preserve"> </w:t>
             </w:r>
-            <w:bookmarkStart w:id="1" w:name="AKjurisdiction"/>
+            <w:bookmarkStart w:id="0" w:name="AKjurisdiction"/>
             <w:r>
               <w:rPr>
                 <w:shd w:val="clear" w:color="auto" w:fill="FFFFFF"/>
@@ -9268,7 +9257,7 @@
               </w:rPr>
               <w:fldChar w:fldCharType="end"/>
             </w:r>
-            <w:bookmarkEnd w:id="1"/>
+            <w:bookmarkEnd w:id="0"/>
             <w:r>
               <w:rPr>
                 <w:shd w:val="clear" w:color="auto" w:fill="FFFFFF"/>
@@ -10313,7 +10302,7 @@
               </w:rPr>
               <w:t xml:space="preserve"> </w:t>
             </w:r>
-            <w:bookmarkStart w:id="2" w:name="Register"/>
+            <w:bookmarkStart w:id="1" w:name="Register"/>
             <w:r>
               <w:rPr>
                 <w:shd w:val="clear" w:color="auto" w:fill="FFFFFF"/>
@@ -10345,7 +10334,7 @@
               </w:rPr>
               <w:fldChar w:fldCharType="end"/>
             </w:r>
-            <w:bookmarkEnd w:id="2"/>
+            <w:bookmarkEnd w:id="1"/>
             <w:r>
               <w:rPr>
                 <w:shd w:val="clear" w:color="auto" w:fill="FFFFFF"/>
@@ -15878,7 +15867,7 @@
               </w:rPr>
               <w:t xml:space="preserve"> </w:t>
             </w:r>
-            <w:bookmarkStart w:id="3" w:name="Modify"/>
+            <w:bookmarkStart w:id="2" w:name="Modify"/>
             <w:r>
               <w:rPr>
                 <w:shd w:val="clear" w:color="auto" w:fill="FFFFFF"/>
@@ -15910,7 +15899,7 @@
               </w:rPr>
               <w:fldChar w:fldCharType="end"/>
             </w:r>
-            <w:bookmarkEnd w:id="3"/>
+            <w:bookmarkEnd w:id="2"/>
             <w:r>
               <w:rPr>
                 <w:shd w:val="clear" w:color="auto" w:fill="FFFFFF"/>
@@ -19822,27 +19811,14 @@
             <w:r>
               <w:t xml:space="preserve"> </w:t>
             </w:r>
-            <w:r>
-              <w:fldChar w:fldCharType="begin"/>
-            </w:r>
-            <w:r>
-              <w:instrText xml:space="preserve"> SEQ stepList \* MERGEFORMAT </w:instrText>
-            </w:r>
-            <w:r>
-              <w:fldChar w:fldCharType="separate"/>
-            </w:r>
-            <w:r>
-              <w:rPr>
-                <w:noProof/>
-              </w:rPr>
-              <w:t>10</w:t>
-            </w:r>
-            <w:r>
-              <w:rPr>
-                <w:noProof/>
-              </w:rPr>
-              <w:fldChar w:fldCharType="end"/>
-            </w:r>
+            <w:fldSimple w:instr=" SEQ stepList \* MERGEFORMAT ">
+              <w:r>
+                <w:rPr>
+                  <w:noProof/>
+                </w:rPr>
+                <w:t>10</w:t>
+              </w:r>
+            </w:fldSimple>
             <w:r>
               <w:t>:</w:t>
             </w:r>
@@ -22022,27 +21998,14 @@
             <w:r>
               <w:t xml:space="preserve"> </w:t>
             </w:r>
-            <w:r>
-              <w:fldChar w:fldCharType="begin"/>
-            </w:r>
-            <w:r>
-              <w:instrText xml:space="preserve"> SEQ stepList \* MERGEFORMAT </w:instrText>
-            </w:r>
-            <w:r>
-              <w:fldChar w:fldCharType="separate"/>
-            </w:r>
-            <w:r>
-              <w:rPr>
-                <w:noProof/>
-              </w:rPr>
-              <w:t>11</w:t>
-            </w:r>
-            <w:r>
-              <w:rPr>
-                <w:noProof/>
-              </w:rPr>
-              <w:fldChar w:fldCharType="end"/>
-            </w:r>
+            <w:fldSimple w:instr=" SEQ stepList \* MERGEFORMAT ">
+              <w:r>
+                <w:rPr>
+                  <w:noProof/>
+                </w:rPr>
+                <w:t>11</w:t>
+              </w:r>
+            </w:fldSimple>
             <w:r>
               <w:rPr>
                 <w:noProof/>
@@ -24825,91 +24788,90 @@
               <w:pStyle w:val="Heading2"/>
               <w:outlineLvl w:val="1"/>
             </w:pPr>
+            <w:r>
+              <w:t>Step</w:t>
+            </w:r>
+            <w:r>
+              <w:t xml:space="preserve"> </w:t>
+            </w:r>
+            <w:fldSimple w:instr=" SEQ stepList \* MERGEFORMAT ">
+              <w:r>
+                <w:rPr>
+                  <w:noProof/>
+                </w:rPr>
+                <w:t>12</w:t>
+              </w:r>
+            </w:fldSimple>
+            <w:r>
+              <w:t>:</w:t>
+            </w:r>
+            <w:r>
+              <w:t xml:space="preserve"> </w:t>
+            </w:r>
+            <w:r>
+              <w:t>Fill</w:t>
+            </w:r>
+            <w:r>
+              <w:t xml:space="preserve"> </w:t>
+            </w:r>
+            <w:r>
+              <w:t>out</w:t>
+            </w:r>
+            <w:r>
+              <w:t xml:space="preserve"> </w:t>
+            </w:r>
+            <w:r>
+              <w:t>the</w:t>
+            </w:r>
+            <w:r>
+              <w:t xml:space="preserve"> </w:t>
+            </w:r>
+            <w:r>
+              <w:t>m</w:t>
+            </w:r>
+            <w:r>
+              <w:t>otion</w:t>
+            </w:r>
+            <w:r>
+              <w:t xml:space="preserve"> </w:t>
+            </w:r>
+            <w:r>
+              <w:t>form</w:t>
+            </w:r>
+            <w:r>
+              <w:t xml:space="preserve"> </w:t>
+            </w:r>
+            <w:r>
+              <w:t>to</w:t>
+            </w:r>
+            <w:r>
+              <w:t xml:space="preserve"> </w:t>
+            </w:r>
+            <w:r>
+              <w:t>modify</w:t>
+            </w:r>
+            <w:r>
+              <w:t xml:space="preserve"> </w:t>
+            </w:r>
+            <w:r>
+              <w:rPr>
+                <w:color w:val="FF0000"/>
+              </w:rPr>
+              <w:t>{% if type_of_final_order.all_</w:t>
+            </w:r>
             <w:proofErr w:type="gramStart"/>
             <w:r>
-              <w:t>Step</w:t>
-            </w:r>
-            <w:r>
-              <w:t xml:space="preserve"> </w:t>
+              <w:rPr>
+                <w:color w:val="FF0000"/>
+              </w:rPr>
+              <w:t>true(</w:t>
             </w:r>
             <w:proofErr w:type="gramEnd"/>
             <w:r>
-              <w:fldChar w:fldCharType="begin"/>
-            </w:r>
-            <w:r>
-              <w:instrText xml:space="preserve"> SEQ stepList \* MERGEFORMAT </w:instrText>
-            </w:r>
-            <w:r>
-              <w:fldChar w:fldCharType="separate"/>
-            </w:r>
-            <w:r>
-              <w:rPr>
-                <w:noProof/>
-              </w:rPr>
-              <w:t>12</w:t>
-            </w:r>
-            <w:r>
-              <w:rPr>
-                <w:noProof/>
-              </w:rPr>
-              <w:fldChar w:fldCharType="end"/>
-            </w:r>
-            <w:r>
-              <w:t>:</w:t>
-            </w:r>
-            <w:r>
-              <w:t xml:space="preserve"> </w:t>
-            </w:r>
-            <w:r>
-              <w:t>Fill</w:t>
-            </w:r>
-            <w:r>
-              <w:t xml:space="preserve"> </w:t>
-            </w:r>
-            <w:r>
-              <w:t>out</w:t>
-            </w:r>
-            <w:r>
-              <w:t xml:space="preserve"> </w:t>
-            </w:r>
-            <w:r>
-              <w:t>the</w:t>
-            </w:r>
-            <w:r>
-              <w:t xml:space="preserve"> </w:t>
-            </w:r>
-            <w:r>
-              <w:t>m</w:t>
-            </w:r>
-            <w:r>
-              <w:t>otion</w:t>
-            </w:r>
-            <w:r>
-              <w:t xml:space="preserve"> </w:t>
-            </w:r>
-            <w:r>
-              <w:t>form</w:t>
-            </w:r>
-            <w:r>
-              <w:t xml:space="preserve"> </w:t>
-            </w:r>
-            <w:r>
-              <w:t>to</w:t>
-            </w:r>
-            <w:r>
-              <w:t xml:space="preserve"> </w:t>
-            </w:r>
-            <w:r>
-              <w:t>modify</w:t>
-            </w:r>
-            <w:r>
-              <w:t xml:space="preserve"> </w:t>
-            </w:r>
-            <w:r>
               <w:rPr>
                 <w:color w:val="FF0000"/>
               </w:rPr>
-              <w:t>{% if type_of_final_order.all_true('property or debt', 'spousal support')</w:t>
+              <w:t>'property or debt', 'spousal support')</w:t>
             </w:r>
             <w:r>
               <w:rPr>
@@ -26691,27 +26653,14 @@
             <w:r>
               <w:t xml:space="preserve"> </w:t>
             </w:r>
-            <w:r>
-              <w:fldChar w:fldCharType="begin"/>
-            </w:r>
-            <w:r>
-              <w:instrText xml:space="preserve"> SEQ stepList \* Arabic \* MERGEFORMAT </w:instrText>
-            </w:r>
-            <w:r>
-              <w:fldChar w:fldCharType="separate"/>
-            </w:r>
-            <w:r>
-              <w:rPr>
-                <w:noProof/>
-              </w:rPr>
-              <w:t>13</w:t>
-            </w:r>
-            <w:r>
-              <w:rPr>
-                <w:noProof/>
-              </w:rPr>
-              <w:fldChar w:fldCharType="end"/>
-            </w:r>
+            <w:fldSimple w:instr=" SEQ stepList \* Arabic \* MERGEFORMAT ">
+              <w:r>
+                <w:rPr>
+                  <w:noProof/>
+                </w:rPr>
+                <w:t>13</w:t>
+              </w:r>
+            </w:fldSimple>
             <w:r>
               <w:t>:</w:t>
             </w:r>
@@ -35166,7 +35115,6 @@
                 <w:shd w:val="clear" w:color="auto" w:fill="FFFFFF"/>
               </w:rPr>
             </w:pPr>
-            <w:proofErr w:type="gramStart"/>
             <w:r>
               <w:rPr>
                 <w:shd w:val="clear" w:color="auto" w:fill="FFFFFF"/>
@@ -35179,7 +35127,6 @@
               </w:rPr>
               <w:t xml:space="preserve"> </w:t>
             </w:r>
-            <w:proofErr w:type="gramEnd"/>
             <w:r>
               <w:rPr>
                 <w:shd w:val="clear" w:color="auto" w:fill="FFFFFF"/>
@@ -35306,7 +35253,14 @@
               <w:rPr>
                 <w:shd w:val="clear" w:color="auto" w:fill="FFFFFF"/>
               </w:rPr>
-              <w:t>%}</w:t>
+              <w:t>%</w:t>
+            </w:r>
+            <w:proofErr w:type="gramStart"/>
+            <w:r>
+              <w:rPr>
+                <w:shd w:val="clear" w:color="auto" w:fill="FFFFFF"/>
+              </w:rPr>
+              <w:t>}</w:t>
             </w:r>
             <w:r>
               <w:rPr>
@@ -35314,6 +35268,7 @@
               </w:rPr>
               <w:t>Fill</w:t>
             </w:r>
+            <w:proofErr w:type="gramEnd"/>
             <w:r>
               <w:rPr>
                 <w:shd w:val="clear" w:color="auto" w:fill="FFFFFF"/>
@@ -40150,8 +40105,8 @@
             <w:pPr>
               <w:pStyle w:val="Body"/>
             </w:pPr>
-            <w:bookmarkStart w:id="4" w:name="_Hlk136616288"/>
-            <w:bookmarkStart w:id="5" w:name="_Hlk136615055"/>
+            <w:bookmarkStart w:id="3" w:name="_Hlk136616288"/>
+            <w:bookmarkStart w:id="4" w:name="_Hlk136615055"/>
             <w:r>
               <w:t xml:space="preserve">A </w:t>
             </w:r>
@@ -40163,6 +40118,9 @@
             </w:r>
             <w:r>
               <w:t xml:space="preserve"> asks the judge to:</w:t>
+            </w:r>
+            <w:r>
+              <w:t xml:space="preserve"> </w:t>
             </w:r>
           </w:p>
           <w:p>
@@ -40179,9 +40137,6 @@
               <w:ind w:left="403"/>
             </w:pPr>
             <w:r>
-              <w:rPr>
-                <w:color w:val="auto"/>
-              </w:rPr>
               <w:t>f</w:t>
             </w:r>
             <w:r>
@@ -40210,7 +40165,30 @@
             </w:r>
             <w:proofErr w:type="gramEnd"/>
             <w:r>
-              <w:t xml:space="preserve"> aside or undo the final decision in your case, and start your case all over again.</w:t>
+              <w:t xml:space="preserve"> aside or undo the final decision in your case, and </w:t>
+            </w:r>
+            <w:r>
+              <w:rPr>
+                <w:color w:val="auto"/>
+              </w:rPr>
+              <w:t xml:space="preserve">let you and {{ </w:t>
+            </w:r>
+            <w:proofErr w:type="spellStart"/>
+            <w:r>
+              <w:rPr>
+                <w:color w:val="auto"/>
+              </w:rPr>
+              <w:t>other_party_in_case</w:t>
+            </w:r>
+            <w:proofErr w:type="spellEnd"/>
+            <w:r>
+              <w:rPr>
+                <w:color w:val="auto"/>
+              </w:rPr>
+              <w:t xml:space="preserve"> )) present the issue again for a new decision (Civil Rule 60(b))</w:t>
+            </w:r>
+            <w:r>
+              <w:t>.</w:t>
             </w:r>
           </w:p>
           <w:p>
@@ -40218,8 +40196,10 @@
               <w:pStyle w:val="Body"/>
             </w:pPr>
             <w:r>
-              <w:t>Judges rarely agree to do undo a decision and start a case over.</w:t>
-            </w:r>
+              <w:t>Judges rarely agree to do undo a decision.</w:t>
+            </w:r>
+            <w:bookmarkStart w:id="5" w:name="_GoBack"/>
+            <w:bookmarkEnd w:id="5"/>
           </w:p>
           <w:p>
             <w:pPr>
@@ -41197,8 +41177,8 @@
             <w:r>
               <w:t>listed above – it must be something different.</w:t>
             </w:r>
+            <w:bookmarkEnd w:id="3"/>
             <w:bookmarkEnd w:id="4"/>
-            <w:bookmarkEnd w:id="5"/>
           </w:p>
         </w:tc>
       </w:tr>
@@ -42582,7 +42562,7 @@
                     </wp:inline>
                   </w:drawing>
                 </mc:Choice>
-                <mc:Fallback xmlns:w16se="http://schemas.microsoft.com/office/word/2015/wordml/symex" xmlns:w16sdtdh="http://schemas.microsoft.com/office/word/2020/wordml/sdtdatahash" xmlns:w16="http://schemas.microsoft.com/office/word/2018/wordml" xmlns:w16cid="http://schemas.microsoft.com/office/word/2016/wordml/cid" xmlns:w16cex="http://schemas.microsoft.com/office/word/2018/wordml/cex" xmlns:w15="http://schemas.microsoft.com/office/word/2012/wordml" xmlns:am3d="http://schemas.microsoft.com/office/drawing/2017/model3d" xmlns:aink="http://schemas.microsoft.com/office/drawing/2016/ink" xmlns:cx8="http://schemas.microsoft.com/office/drawing/2016/5/14/chartex" xmlns:cx7="http://schemas.microsoft.com/office/drawing/2016/5/13/chartex" xmlns:cx6="http://schemas.microsoft.com/office/drawing/2016/5/12/chartex" xmlns:cx5="http://schemas.microsoft.com/office/drawing/2016/5/11/chartex" xmlns:cx4="http://schemas.microsoft.com/office/drawing/2016/5/10/chartex" xmlns:cx3="http://schemas.microsoft.com/office/drawing/2016/5/9/chartex" xmlns:cx2="http://schemas.microsoft.com/office/drawing/2015/10/21/chartex" xmlns:cx1="http://schemas.microsoft.com/office/drawing/2015/9/8/chartex" xmlns:cx="http://schemas.microsoft.com/office/drawing/2014/chartex">
+                <mc:Fallback xmlns:cx="http://schemas.microsoft.com/office/drawing/2014/chartex" xmlns:cx1="http://schemas.microsoft.com/office/drawing/2015/9/8/chartex" xmlns:cx2="http://schemas.microsoft.com/office/drawing/2015/10/21/chartex" xmlns:cx3="http://schemas.microsoft.com/office/drawing/2016/5/9/chartex" xmlns:cx4="http://schemas.microsoft.com/office/drawing/2016/5/10/chartex" xmlns:cx5="http://schemas.microsoft.com/office/drawing/2016/5/11/chartex" xmlns:cx6="http://schemas.microsoft.com/office/drawing/2016/5/12/chartex" xmlns:cx7="http://schemas.microsoft.com/office/drawing/2016/5/13/chartex" xmlns:cx8="http://schemas.microsoft.com/office/drawing/2016/5/14/chartex" xmlns:aink="http://schemas.microsoft.com/office/drawing/2016/ink" xmlns:am3d="http://schemas.microsoft.com/office/drawing/2017/model3d" xmlns:w15="http://schemas.microsoft.com/office/word/2012/wordml" xmlns:w16cex="http://schemas.microsoft.com/office/word/2018/wordml/cex" xmlns:w16cid="http://schemas.microsoft.com/office/word/2016/wordml/cid" xmlns:w16="http://schemas.microsoft.com/office/word/2018/wordml" xmlns:w16sdtdh="http://schemas.microsoft.com/office/word/2020/wordml/sdtdatahash" xmlns:w16se="http://schemas.microsoft.com/office/word/2015/wordml/symex">
                   <w:pict>
                     <v:rect w14:anchorId="00C441E0" id="Rectangle 9" o:spid="_x0000_s1026" alt="Play Motions Part 1: How to ask the court for something Video" href="https://www.youtube.com/watch?v=2irmxT0_0EA" target="&quot;_blank&quot;" style="width:18.75pt;height:18.75pt;visibility:visible;mso-wrap-style:square;mso-left-percent:-10001;mso-top-percent:-10001;mso-position-horizontal:absolute;mso-position-horizontal-relative:char;mso-position-vertical:absolute;mso-position-vertical-relative:line;mso-left-percent:-10001;mso-top-percent:-10001;v-text-anchor:top" o:gfxdata="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" o:button="t" filled="f" stroked="f">
                       <v:fill o:detectmouseclick="t"/>
@@ -42976,6 +42956,7 @@
               <w:t xml:space="preserve"> </w:t>
             </w:r>
             <w:hyperlink r:id="rId110" w:history="1">
+              <w:proofErr w:type="spellStart"/>
               <w:r>
                 <w:rPr>
                   <w:rStyle w:val="Hyperlink"/>
@@ -42986,7 +42967,14 @@
                 <w:rPr>
                   <w:rStyle w:val="Hyperlink"/>
                 </w:rPr>
-                <w:t>f file</w:t>
+                <w:t>f</w:t>
+              </w:r>
+              <w:proofErr w:type="spellEnd"/>
+              <w:r>
+                <w:rPr>
+                  <w:rStyle w:val="Hyperlink"/>
+                </w:rPr>
+                <w:t xml:space="preserve"> file</w:t>
               </w:r>
             </w:hyperlink>
             <w:r>
@@ -44216,7 +44204,6 @@
               <w:pStyle w:val="Heading2"/>
               <w:outlineLvl w:val="1"/>
             </w:pPr>
-            <w:proofErr w:type="gramStart"/>
             <w:r>
               <w:rPr>
                 <w:shd w:val="clear" w:color="auto" w:fill="FFFFFF"/>
@@ -44230,61 +44217,74 @@
               </w:rPr>
               <w:t xml:space="preserve"> </w:t>
             </w:r>
+            <w:r>
+              <w:rPr>
+                <w:shd w:val="clear" w:color="auto" w:fill="FFFFFF"/>
+              </w:rPr>
+              <w:fldChar w:fldCharType="begin"/>
+            </w:r>
+            <w:r>
+              <w:rPr>
+                <w:shd w:val="clear" w:color="auto" w:fill="FFFFFF"/>
+              </w:rPr>
+              <w:instrText xml:space="preserve"> SEQ stepList \* Arabic \* MERGEFORMAT </w:instrText>
+            </w:r>
+            <w:r>
+              <w:rPr>
+                <w:shd w:val="clear" w:color="auto" w:fill="FFFFFF"/>
+              </w:rPr>
+              <w:fldChar w:fldCharType="separate"/>
+            </w:r>
+            <w:r>
+              <w:rPr>
+                <w:noProof/>
+                <w:shd w:val="clear" w:color="auto" w:fill="FFFFFF"/>
+              </w:rPr>
+              <w:t>21</w:t>
+            </w:r>
+            <w:r>
+              <w:rPr>
+                <w:shd w:val="clear" w:color="auto" w:fill="FFFFFF"/>
+              </w:rPr>
+              <w:fldChar w:fldCharType="end"/>
+            </w:r>
+            <w:r>
+              <w:rPr>
+                <w:shd w:val="clear" w:color="auto" w:fill="FFFFFF"/>
+              </w:rPr>
+              <w:t>:</w:t>
+            </w:r>
+            <w:r>
+              <w:rPr>
+                <w:shd w:val="clear" w:color="auto" w:fill="FFFFFF"/>
+              </w:rPr>
+              <w:t xml:space="preserve"> L</w:t>
+            </w:r>
+            <w:r>
+              <w:rPr>
+                <w:shd w:val="clear" w:color="auto" w:fill="FFFFFF"/>
+              </w:rPr>
+              <w:t>et</w:t>
+            </w:r>
+            <w:r>
+              <w:rPr>
+                <w:shd w:val="clear" w:color="auto" w:fill="FFFFFF"/>
+              </w:rPr>
+              <w:t xml:space="preserve"> {</w:t>
+            </w:r>
+            <w:proofErr w:type="gramStart"/>
+            <w:r>
+              <w:rPr>
+                <w:shd w:val="clear" w:color="auto" w:fill="FFFFFF"/>
+              </w:rPr>
+              <w:t>{ other</w:t>
+            </w:r>
             <w:proofErr w:type="gramEnd"/>
             <w:r>
               <w:rPr>
                 <w:shd w:val="clear" w:color="auto" w:fill="FFFFFF"/>
               </w:rPr>
-              <w:fldChar w:fldCharType="begin"/>
-            </w:r>
-            <w:r>
-              <w:rPr>
-                <w:shd w:val="clear" w:color="auto" w:fill="FFFFFF"/>
-              </w:rPr>
-              <w:instrText xml:space="preserve"> SEQ stepList \* Arabic \* MERGEFORMAT </w:instrText>
-            </w:r>
-            <w:r>
-              <w:rPr>
-                <w:shd w:val="clear" w:color="auto" w:fill="FFFFFF"/>
-              </w:rPr>
-              <w:fldChar w:fldCharType="separate"/>
-            </w:r>
-            <w:r>
-              <w:rPr>
-                <w:noProof/>
-                <w:shd w:val="clear" w:color="auto" w:fill="FFFFFF"/>
-              </w:rPr>
-              <w:t>21</w:t>
-            </w:r>
-            <w:r>
-              <w:rPr>
-                <w:shd w:val="clear" w:color="auto" w:fill="FFFFFF"/>
-              </w:rPr>
-              <w:fldChar w:fldCharType="end"/>
-            </w:r>
-            <w:r>
-              <w:rPr>
-                <w:shd w:val="clear" w:color="auto" w:fill="FFFFFF"/>
-              </w:rPr>
-              <w:t>:</w:t>
-            </w:r>
-            <w:r>
-              <w:rPr>
-                <w:shd w:val="clear" w:color="auto" w:fill="FFFFFF"/>
-              </w:rPr>
-              <w:t xml:space="preserve"> L</w:t>
-            </w:r>
-            <w:r>
-              <w:rPr>
-                <w:shd w:val="clear" w:color="auto" w:fill="FFFFFF"/>
-              </w:rPr>
-              <w:t>et</w:t>
-            </w:r>
-            <w:r>
-              <w:rPr>
-                <w:shd w:val="clear" w:color="auto" w:fill="FFFFFF"/>
-              </w:rPr>
-              <w:t xml:space="preserve"> {{ other_party_in_case }} </w:t>
+              <w:t xml:space="preserve">_party_in_case }} </w:t>
             </w:r>
             <w:r>
               <w:rPr>
@@ -48236,11 +48236,19 @@
               <w:pStyle w:val="Body"/>
             </w:pPr>
             <w:hyperlink r:id="rId126" w:history="1">
+              <w:proofErr w:type="spellStart"/>
               <w:r>
                 <w:rPr>
                   <w:rStyle w:val="Hyperlink"/>
                 </w:rPr>
-                <w:t>TrueFiling eFiling system</w:t>
+                <w:t>TrueFiling</w:t>
+              </w:r>
+              <w:proofErr w:type="spellEnd"/>
+              <w:r>
+                <w:rPr>
+                  <w:rStyle w:val="Hyperlink"/>
+                </w:rPr>
+                <w:t xml:space="preserve"> eFiling system</w:t>
               </w:r>
             </w:hyperlink>
             <w:r>
@@ -48437,12 +48445,10 @@
               <w:pStyle w:val="Heading2"/>
               <w:outlineLvl w:val="1"/>
             </w:pPr>
-            <w:proofErr w:type="gramStart"/>
             <w:r>
               <w:t xml:space="preserve">Step </w:t>
             </w:r>
             <w:bookmarkStart w:id="10" w:name="FileStep"/>
-            <w:proofErr w:type="gramEnd"/>
             <w:r>
               <w:rPr>
                 <w:rStyle w:val="NumChar"/>
@@ -48493,12 +48499,20 @@
               </w:rPr>
               <w:t xml:space="preserve"> if </w:t>
             </w:r>
+            <w:proofErr w:type="gramStart"/>
             <w:r>
               <w:rPr>
                 <w:color w:val="FF0000"/>
               </w:rPr>
               <w:lastRenderedPageBreak/>
-              <w:t>defined('</w:t>
+              <w:t>defined(</w:t>
+            </w:r>
+            <w:proofErr w:type="gramEnd"/>
+            <w:r>
+              <w:rPr>
+                <w:color w:val="FF0000"/>
+              </w:rPr>
+              <w:t>'</w:t>
             </w:r>
             <w:proofErr w:type="spellStart"/>
             <w:r>
@@ -49787,8 +49801,16 @@
                 <w:rPr>
                   <w:rStyle w:val="Hyperlink"/>
                 </w:rPr>
-                <w:t>See if your court uses TrueFiling</w:t>
+                <w:t xml:space="preserve">See if your court uses </w:t>
               </w:r>
+              <w:proofErr w:type="spellStart"/>
+              <w:r>
+                <w:rPr>
+                  <w:rStyle w:val="Hyperlink"/>
+                </w:rPr>
+                <w:t>TrueFiling</w:t>
+              </w:r>
+              <w:proofErr w:type="spellEnd"/>
             </w:hyperlink>
             <w:r>
               <w:br/>
@@ -50430,8 +50452,16 @@
                 <w:rPr>
                   <w:rStyle w:val="Hyperlink"/>
                 </w:rPr>
-                <w:t>See if your court uses Truefiling</w:t>
+                <w:t xml:space="preserve">See if your court uses </w:t>
               </w:r>
+              <w:proofErr w:type="spellStart"/>
+              <w:r>
+                <w:rPr>
+                  <w:rStyle w:val="Hyperlink"/>
+                </w:rPr>
+                <w:t>Truefiling</w:t>
+              </w:r>
+              <w:proofErr w:type="spellEnd"/>
             </w:hyperlink>
             <w:r>
               <w:br/>
@@ -51634,7 +51664,6 @@
                 <w:shd w:val="clear" w:color="auto" w:fill="FFFFFF"/>
               </w:rPr>
             </w:pPr>
-            <w:proofErr w:type="gramStart"/>
             <w:r>
               <w:rPr>
                 <w:shd w:val="clear" w:color="auto" w:fill="FFFFFF"/>
@@ -51648,52 +51677,59 @@
               </w:rPr>
               <w:t xml:space="preserve"> </w:t>
             </w:r>
+            <w:r>
+              <w:rPr>
+                <w:shd w:val="clear" w:color="auto" w:fill="FFFFFF"/>
+              </w:rPr>
+              <w:fldChar w:fldCharType="begin"/>
+            </w:r>
+            <w:r>
+              <w:rPr>
+                <w:shd w:val="clear" w:color="auto" w:fill="FFFFFF"/>
+              </w:rPr>
+              <w:instrText xml:space="preserve"> SEQ stepList \* Arabic \* MERGEFORMAT </w:instrText>
+            </w:r>
+            <w:r>
+              <w:rPr>
+                <w:shd w:val="clear" w:color="auto" w:fill="FFFFFF"/>
+              </w:rPr>
+              <w:fldChar w:fldCharType="separate"/>
+            </w:r>
+            <w:r>
+              <w:rPr>
+                <w:noProof/>
+                <w:shd w:val="clear" w:color="auto" w:fill="FFFFFF"/>
+              </w:rPr>
+              <w:t>27</w:t>
+            </w:r>
+            <w:r>
+              <w:rPr>
+                <w:shd w:val="clear" w:color="auto" w:fill="FFFFFF"/>
+              </w:rPr>
+              <w:fldChar w:fldCharType="end"/>
+            </w:r>
+            <w:r>
+              <w:rPr>
+                <w:shd w:val="clear" w:color="auto" w:fill="FFFFFF"/>
+              </w:rPr>
+              <w:t>:</w:t>
+            </w:r>
+            <w:r>
+              <w:rPr>
+                <w:shd w:val="clear" w:color="auto" w:fill="FFFFFF"/>
+              </w:rPr>
+              <w:t xml:space="preserve"> </w:t>
+            </w:r>
+            <w:r>
+              <w:t>What to expect after you file a {</w:t>
+            </w:r>
+            <w:proofErr w:type="gramStart"/>
+            <w:r>
+              <w:t>{ motion</w:t>
+            </w:r>
             <w:proofErr w:type="gramEnd"/>
             <w:r>
-              <w:rPr>
-                <w:shd w:val="clear" w:color="auto" w:fill="FFFFFF"/>
-              </w:rPr>
-              <w:fldChar w:fldCharType="begin"/>
-            </w:r>
-            <w:r>
-              <w:rPr>
-                <w:shd w:val="clear" w:color="auto" w:fill="FFFFFF"/>
-              </w:rPr>
-              <w:instrText xml:space="preserve"> SEQ stepList \* Arabic \* MERGEFORMAT </w:instrText>
-            </w:r>
-            <w:r>
-              <w:rPr>
-                <w:shd w:val="clear" w:color="auto" w:fill="FFFFFF"/>
-              </w:rPr>
-              <w:fldChar w:fldCharType="separate"/>
-            </w:r>
-            <w:r>
-              <w:rPr>
-                <w:noProof/>
-                <w:shd w:val="clear" w:color="auto" w:fill="FFFFFF"/>
-              </w:rPr>
-              <w:t>27</w:t>
-            </w:r>
-            <w:r>
-              <w:rPr>
-                <w:shd w:val="clear" w:color="auto" w:fill="FFFFFF"/>
-              </w:rPr>
-              <w:fldChar w:fldCharType="end"/>
-            </w:r>
-            <w:r>
-              <w:rPr>
-                <w:shd w:val="clear" w:color="auto" w:fill="FFFFFF"/>
-              </w:rPr>
-              <w:t>:</w:t>
-            </w:r>
-            <w:r>
-              <w:rPr>
-                <w:shd w:val="clear" w:color="auto" w:fill="FFFFFF"/>
-              </w:rPr>
-              <w:t xml:space="preserve"> </w:t>
-            </w:r>
-            <w:r>
-              <w:t>What to expect after you file a {{ motion_type }}</w:t>
+              <w:t>_type }}</w:t>
             </w:r>
           </w:p>
         </w:tc>
@@ -53279,159 +53315,171 @@
                 <w:shd w:val="clear" w:color="auto" w:fill="FFFFFF"/>
               </w:rPr>
             </w:pPr>
+            <w:r>
+              <w:t>Step</w:t>
+            </w:r>
+            <w:r>
+              <w:rPr>
+                <w:shd w:val="clear" w:color="auto" w:fill="FFFFFF"/>
+              </w:rPr>
+              <w:t xml:space="preserve"> </w:t>
+            </w:r>
+            <w:r>
+              <w:rPr>
+                <w:shd w:val="clear" w:color="auto" w:fill="FFFFFF"/>
+              </w:rPr>
+              <w:fldChar w:fldCharType="begin"/>
+            </w:r>
+            <w:r>
+              <w:rPr>
+                <w:shd w:val="clear" w:color="auto" w:fill="FFFFFF"/>
+              </w:rPr>
+              <w:instrText xml:space="preserve"> SEQ stepList \* Arabic \* MERGEFORMAT </w:instrText>
+            </w:r>
+            <w:r>
+              <w:rPr>
+                <w:shd w:val="clear" w:color="auto" w:fill="FFFFFF"/>
+              </w:rPr>
+              <w:fldChar w:fldCharType="separate"/>
+            </w:r>
+            <w:r>
+              <w:rPr>
+                <w:noProof/>
+                <w:shd w:val="clear" w:color="auto" w:fill="FFFFFF"/>
+              </w:rPr>
+              <w:t>29</w:t>
+            </w:r>
+            <w:r>
+              <w:rPr>
+                <w:shd w:val="clear" w:color="auto" w:fill="FFFFFF"/>
+              </w:rPr>
+              <w:fldChar w:fldCharType="end"/>
+            </w:r>
+            <w:r>
+              <w:rPr>
+                <w:shd w:val="clear" w:color="auto" w:fill="FFFFFF"/>
+              </w:rPr>
+              <w:t>:</w:t>
+            </w:r>
+            <w:r>
+              <w:t xml:space="preserve"> </w:t>
+            </w:r>
+            <w:r>
+              <w:rPr>
+                <w:shd w:val="clear" w:color="auto" w:fill="FFFFFF"/>
+              </w:rPr>
+              <w:t>What</w:t>
+            </w:r>
+            <w:r>
+              <w:rPr>
+                <w:shd w:val="clear" w:color="auto" w:fill="FFFFFF"/>
+              </w:rPr>
+              <w:t xml:space="preserve"> </w:t>
+            </w:r>
+            <w:r>
+              <w:rPr>
+                <w:shd w:val="clear" w:color="auto" w:fill="FFFFFF"/>
+              </w:rPr>
+              <w:t>to</w:t>
+            </w:r>
+            <w:r>
+              <w:rPr>
+                <w:shd w:val="clear" w:color="auto" w:fill="FFFFFF"/>
+              </w:rPr>
+              <w:t xml:space="preserve"> e</w:t>
+            </w:r>
+            <w:r>
+              <w:rPr>
+                <w:shd w:val="clear" w:color="auto" w:fill="FFFFFF"/>
+              </w:rPr>
+              <w:t>xpect</w:t>
+            </w:r>
+            <w:r>
+              <w:rPr>
+                <w:shd w:val="clear" w:color="auto" w:fill="FFFFFF"/>
+              </w:rPr>
+              <w:t xml:space="preserve"> a</w:t>
+            </w:r>
+            <w:r>
+              <w:rPr>
+                <w:shd w:val="clear" w:color="auto" w:fill="FFFFFF"/>
+              </w:rPr>
+              <w:t>fter</w:t>
+            </w:r>
+            <w:r>
+              <w:rPr>
+                <w:shd w:val="clear" w:color="auto" w:fill="FFFFFF"/>
+              </w:rPr>
+              <w:t xml:space="preserve"> y</w:t>
+            </w:r>
+            <w:r>
+              <w:rPr>
+                <w:shd w:val="clear" w:color="auto" w:fill="FFFFFF"/>
+              </w:rPr>
+              <w:t>ou</w:t>
+            </w:r>
+            <w:r>
+              <w:rPr>
+                <w:shd w:val="clear" w:color="auto" w:fill="FFFFFF"/>
+              </w:rPr>
+              <w:t xml:space="preserve"> r</w:t>
+            </w:r>
+            <w:r>
+              <w:rPr>
+                <w:shd w:val="clear" w:color="auto" w:fill="FFFFFF"/>
+              </w:rPr>
+              <w:t>espond</w:t>
+            </w:r>
+            <w:r>
+              <w:rPr>
+                <w:shd w:val="clear" w:color="auto" w:fill="FFFFFF"/>
+              </w:rPr>
+              <w:t xml:space="preserve"> </w:t>
+            </w:r>
+            <w:r>
+              <w:rPr>
+                <w:shd w:val="clear" w:color="auto" w:fill="FFFFFF"/>
+              </w:rPr>
+              <w:t>to</w:t>
+            </w:r>
+            <w:r>
+              <w:rPr>
+                <w:shd w:val="clear" w:color="auto" w:fill="FFFFFF"/>
+              </w:rPr>
+              <w:t xml:space="preserve"> </w:t>
+            </w:r>
+            <w:r>
+              <w:rPr>
+                <w:shd w:val="clear" w:color="auto" w:fill="FFFFFF"/>
+              </w:rPr>
+              <w:t>the</w:t>
+            </w:r>
+            <w:r>
+              <w:rPr>
+                <w:shd w:val="clear" w:color="auto" w:fill="FFFFFF"/>
+              </w:rPr>
+              <w:t xml:space="preserve"> {</w:t>
+            </w:r>
             <w:proofErr w:type="gramStart"/>
             <w:r>
-              <w:t>Step</w:t>
-            </w:r>
-            <w:r>
-              <w:rPr>
-                <w:shd w:val="clear" w:color="auto" w:fill="FFFFFF"/>
-              </w:rPr>
-              <w:t xml:space="preserve"> </w:t>
+              <w:rPr>
+                <w:shd w:val="clear" w:color="auto" w:fill="FFFFFF"/>
+              </w:rPr>
+              <w:t xml:space="preserve">{ </w:t>
+            </w:r>
+            <w:r>
+              <w:rPr>
+                <w:shd w:val="clear" w:color="auto" w:fill="FFFFFF"/>
+              </w:rPr>
+              <w:lastRenderedPageBreak/>
+              <w:t>motion</w:t>
             </w:r>
             <w:proofErr w:type="gramEnd"/>
             <w:r>
               <w:rPr>
                 <w:shd w:val="clear" w:color="auto" w:fill="FFFFFF"/>
               </w:rPr>
-              <w:fldChar w:fldCharType="begin"/>
-            </w:r>
-            <w:r>
-              <w:rPr>
-                <w:shd w:val="clear" w:color="auto" w:fill="FFFFFF"/>
-              </w:rPr>
-              <w:instrText xml:space="preserve"> SEQ stepList \* Arabic \* MERGEFORMAT </w:instrText>
-            </w:r>
-            <w:r>
-              <w:rPr>
-                <w:shd w:val="clear" w:color="auto" w:fill="FFFFFF"/>
-              </w:rPr>
-              <w:fldChar w:fldCharType="separate"/>
-            </w:r>
-            <w:r>
-              <w:rPr>
-                <w:noProof/>
-                <w:shd w:val="clear" w:color="auto" w:fill="FFFFFF"/>
-              </w:rPr>
-              <w:t>29</w:t>
-            </w:r>
-            <w:r>
-              <w:rPr>
-                <w:shd w:val="clear" w:color="auto" w:fill="FFFFFF"/>
-              </w:rPr>
-              <w:fldChar w:fldCharType="end"/>
-            </w:r>
-            <w:r>
-              <w:rPr>
-                <w:shd w:val="clear" w:color="auto" w:fill="FFFFFF"/>
-              </w:rPr>
-              <w:t>:</w:t>
-            </w:r>
-            <w:r>
-              <w:t xml:space="preserve"> </w:t>
-            </w:r>
-            <w:r>
-              <w:rPr>
-                <w:shd w:val="clear" w:color="auto" w:fill="FFFFFF"/>
-              </w:rPr>
-              <w:t>What</w:t>
-            </w:r>
-            <w:r>
-              <w:rPr>
-                <w:shd w:val="clear" w:color="auto" w:fill="FFFFFF"/>
-              </w:rPr>
-              <w:t xml:space="preserve"> </w:t>
-            </w:r>
-            <w:r>
-              <w:rPr>
-                <w:shd w:val="clear" w:color="auto" w:fill="FFFFFF"/>
-              </w:rPr>
-              <w:t>to</w:t>
-            </w:r>
-            <w:r>
-              <w:rPr>
-                <w:shd w:val="clear" w:color="auto" w:fill="FFFFFF"/>
-              </w:rPr>
-              <w:t xml:space="preserve"> e</w:t>
-            </w:r>
-            <w:r>
-              <w:rPr>
-                <w:shd w:val="clear" w:color="auto" w:fill="FFFFFF"/>
-              </w:rPr>
-              <w:t>xpect</w:t>
-            </w:r>
-            <w:r>
-              <w:rPr>
-                <w:shd w:val="clear" w:color="auto" w:fill="FFFFFF"/>
-              </w:rPr>
-              <w:t xml:space="preserve"> a</w:t>
-            </w:r>
-            <w:r>
-              <w:rPr>
-                <w:shd w:val="clear" w:color="auto" w:fill="FFFFFF"/>
-              </w:rPr>
-              <w:t>fter</w:t>
-            </w:r>
-            <w:r>
-              <w:rPr>
-                <w:shd w:val="clear" w:color="auto" w:fill="FFFFFF"/>
-              </w:rPr>
-              <w:t xml:space="preserve"> y</w:t>
-            </w:r>
-            <w:r>
-              <w:rPr>
-                <w:shd w:val="clear" w:color="auto" w:fill="FFFFFF"/>
-              </w:rPr>
-              <w:t>ou</w:t>
-            </w:r>
-            <w:r>
-              <w:rPr>
-                <w:shd w:val="clear" w:color="auto" w:fill="FFFFFF"/>
-              </w:rPr>
-              <w:t xml:space="preserve"> r</w:t>
-            </w:r>
-            <w:r>
-              <w:rPr>
-                <w:shd w:val="clear" w:color="auto" w:fill="FFFFFF"/>
-              </w:rPr>
-              <w:t>espond</w:t>
-            </w:r>
-            <w:r>
-              <w:rPr>
-                <w:shd w:val="clear" w:color="auto" w:fill="FFFFFF"/>
-              </w:rPr>
-              <w:t xml:space="preserve"> </w:t>
-            </w:r>
-            <w:r>
-              <w:rPr>
-                <w:shd w:val="clear" w:color="auto" w:fill="FFFFFF"/>
-              </w:rPr>
-              <w:t>to</w:t>
-            </w:r>
-            <w:r>
-              <w:rPr>
-                <w:shd w:val="clear" w:color="auto" w:fill="FFFFFF"/>
-              </w:rPr>
-              <w:t xml:space="preserve"> </w:t>
-            </w:r>
-            <w:r>
-              <w:rPr>
-                <w:shd w:val="clear" w:color="auto" w:fill="FFFFFF"/>
-              </w:rPr>
-              <w:t>the</w:t>
-            </w:r>
-            <w:r>
-              <w:rPr>
-                <w:shd w:val="clear" w:color="auto" w:fill="FFFFFF"/>
-              </w:rPr>
-              <w:t xml:space="preserve"> {{ </w:t>
-            </w:r>
-            <w:r>
-              <w:rPr>
-                <w:shd w:val="clear" w:color="auto" w:fill="FFFFFF"/>
-              </w:rPr>
-              <w:lastRenderedPageBreak/>
-              <w:t>motion_type }}</w:t>
+              <w:t>_type }}</w:t>
             </w:r>
           </w:p>
         </w:tc>
@@ -54216,107 +54264,113 @@
                 <w:shd w:val="clear" w:color="auto" w:fill="FFFFFF"/>
               </w:rPr>
             </w:pPr>
+            <w:r>
+              <w:rPr>
+                <w:shd w:val="clear" w:color="auto" w:fill="FFFFFF"/>
+              </w:rPr>
+              <w:t>Step</w:t>
+            </w:r>
+            <w:r>
+              <w:rPr>
+                <w:shd w:val="clear" w:color="auto" w:fill="FFFFFF"/>
+              </w:rPr>
+              <w:t xml:space="preserve"> </w:t>
+            </w:r>
+            <w:bookmarkStart w:id="14" w:name="CustodyContactParent"/>
+            <w:r>
+              <w:rPr>
+                <w:shd w:val="clear" w:color="auto" w:fill="FFFFFF"/>
+              </w:rPr>
+              <w:fldChar w:fldCharType="begin"/>
+            </w:r>
+            <w:r>
+              <w:rPr>
+                <w:shd w:val="clear" w:color="auto" w:fill="FFFFFF"/>
+              </w:rPr>
+              <w:instrText xml:space="preserve"> SEQ stepList \* Arabic \* MERGEFORMAT </w:instrText>
+            </w:r>
+            <w:r>
+              <w:rPr>
+                <w:shd w:val="clear" w:color="auto" w:fill="FFFFFF"/>
+              </w:rPr>
+              <w:fldChar w:fldCharType="separate"/>
+            </w:r>
+            <w:r>
+              <w:rPr>
+                <w:noProof/>
+                <w:shd w:val="clear" w:color="auto" w:fill="FFFFFF"/>
+              </w:rPr>
+              <w:t>30</w:t>
+            </w:r>
+            <w:r>
+              <w:rPr>
+                <w:shd w:val="clear" w:color="auto" w:fill="FFFFFF"/>
+              </w:rPr>
+              <w:fldChar w:fldCharType="end"/>
+            </w:r>
+            <w:bookmarkEnd w:id="14"/>
+            <w:r>
+              <w:rPr>
+                <w:shd w:val="clear" w:color="auto" w:fill="FFFFFF"/>
+              </w:rPr>
+              <w:t>:</w:t>
+            </w:r>
+            <w:r>
+              <w:rPr>
+                <w:shd w:val="clear" w:color="auto" w:fill="FFFFFF"/>
+              </w:rPr>
+              <w:t xml:space="preserve"> </w:t>
+            </w:r>
+            <w:r>
+              <w:rPr>
+                <w:bCs/>
+              </w:rPr>
+              <w:t>C</w:t>
+            </w:r>
+            <w:r>
+              <w:rPr>
+                <w:bCs/>
+              </w:rPr>
+              <w:t>ontact</w:t>
+            </w:r>
+            <w:r>
+              <w:rPr>
+                <w:bCs/>
+              </w:rPr>
+              <w:t xml:space="preserve"> </w:t>
+            </w:r>
+            <w:r>
+              <w:rPr>
+                <w:shd w:val="clear" w:color="auto" w:fill="FFFFFF"/>
+              </w:rPr>
+              <w:t>{</w:t>
+            </w:r>
             <w:proofErr w:type="gramStart"/>
             <w:r>
               <w:rPr>
                 <w:shd w:val="clear" w:color="auto" w:fill="FFFFFF"/>
               </w:rPr>
-              <w:t>Step</w:t>
-            </w:r>
-            <w:r>
-              <w:rPr>
-                <w:shd w:val="clear" w:color="auto" w:fill="FFFFFF"/>
-              </w:rPr>
-              <w:t xml:space="preserve"> </w:t>
-            </w:r>
-            <w:bookmarkStart w:id="14" w:name="CustodyContactParent"/>
+              <w:t>{</w:t>
+            </w:r>
+            <w:r>
+              <w:rPr>
+                <w:shd w:val="clear" w:color="auto" w:fill="FFFFFF"/>
+              </w:rPr>
+              <w:t xml:space="preserve"> </w:t>
+            </w:r>
+            <w:r>
+              <w:rPr>
+                <w:shd w:val="clear" w:color="auto" w:fill="FFFFFF"/>
+              </w:rPr>
+              <w:lastRenderedPageBreak/>
+              <w:t>other</w:t>
+            </w:r>
             <w:proofErr w:type="gramEnd"/>
             <w:r>
               <w:rPr>
                 <w:shd w:val="clear" w:color="auto" w:fill="FFFFFF"/>
               </w:rPr>
-              <w:fldChar w:fldCharType="begin"/>
-            </w:r>
-            <w:r>
-              <w:rPr>
-                <w:shd w:val="clear" w:color="auto" w:fill="FFFFFF"/>
-              </w:rPr>
-              <w:instrText xml:space="preserve"> SEQ stepList \* Arabic \* MERGEFORMAT </w:instrText>
-            </w:r>
-            <w:r>
-              <w:rPr>
-                <w:shd w:val="clear" w:color="auto" w:fill="FFFFFF"/>
-              </w:rPr>
-              <w:fldChar w:fldCharType="separate"/>
-            </w:r>
-            <w:r>
-              <w:rPr>
-                <w:noProof/>
-                <w:shd w:val="clear" w:color="auto" w:fill="FFFFFF"/>
-              </w:rPr>
-              <w:t>30</w:t>
-            </w:r>
-            <w:r>
-              <w:rPr>
-                <w:shd w:val="clear" w:color="auto" w:fill="FFFFFF"/>
-              </w:rPr>
-              <w:fldChar w:fldCharType="end"/>
-            </w:r>
-            <w:bookmarkEnd w:id="14"/>
-            <w:r>
-              <w:rPr>
-                <w:shd w:val="clear" w:color="auto" w:fill="FFFFFF"/>
-              </w:rPr>
-              <w:t>:</w:t>
-            </w:r>
-            <w:r>
-              <w:rPr>
-                <w:shd w:val="clear" w:color="auto" w:fill="FFFFFF"/>
-              </w:rPr>
-              <w:t xml:space="preserve"> </w:t>
-            </w:r>
-            <w:r>
-              <w:rPr>
-                <w:bCs/>
-              </w:rPr>
-              <w:t>C</w:t>
-            </w:r>
-            <w:r>
-              <w:rPr>
-                <w:bCs/>
-              </w:rPr>
-              <w:t>ontact</w:t>
-            </w:r>
-            <w:r>
-              <w:rPr>
-                <w:bCs/>
-              </w:rPr>
-              <w:t xml:space="preserve"> </w:t>
-            </w:r>
-            <w:r>
-              <w:rPr>
-                <w:shd w:val="clear" w:color="auto" w:fill="FFFFFF"/>
-              </w:rPr>
-              <w:t>{</w:t>
-            </w:r>
-            <w:r>
-              <w:rPr>
-                <w:shd w:val="clear" w:color="auto" w:fill="FFFFFF"/>
-              </w:rPr>
-              <w:t>{</w:t>
-            </w:r>
-            <w:r>
-              <w:rPr>
-                <w:shd w:val="clear" w:color="auto" w:fill="FFFFFF"/>
-              </w:rPr>
-              <w:t xml:space="preserve"> </w:t>
-            </w:r>
-            <w:r>
-              <w:rPr>
-                <w:shd w:val="clear" w:color="auto" w:fill="FFFFFF"/>
-              </w:rPr>
-              <w:lastRenderedPageBreak/>
-              <w:t>other_party_in_case</w:t>
+              <w:t>_party_in_case</w:t>
             </w:r>
             <w:r>
               <w:rPr>
@@ -60362,82 +60416,94 @@
               <w:pStyle w:val="Heading2"/>
               <w:outlineLvl w:val="1"/>
             </w:pPr>
+            <w:r>
+              <w:rPr>
+                <w:shd w:val="clear" w:color="auto" w:fill="FFFFFF"/>
+              </w:rPr>
+              <w:t>Step</w:t>
+            </w:r>
+            <w:r>
+              <w:rPr>
+                <w:shd w:val="clear" w:color="auto" w:fill="FFFFFF"/>
+              </w:rPr>
+              <w:t xml:space="preserve"> </w:t>
+            </w:r>
+            <w:bookmarkStart w:id="16" w:name="AppealContactParent"/>
+            <w:r>
+              <w:rPr>
+                <w:shd w:val="clear" w:color="auto" w:fill="FFFFFF"/>
+              </w:rPr>
+              <w:fldChar w:fldCharType="begin"/>
+            </w:r>
+            <w:r>
+              <w:rPr>
+                <w:shd w:val="clear" w:color="auto" w:fill="FFFFFF"/>
+              </w:rPr>
+              <w:instrText xml:space="preserve"> SEQ stepList \* Arabic \* MERGEFORMAT </w:instrText>
+            </w:r>
+            <w:r>
+              <w:rPr>
+                <w:shd w:val="clear" w:color="auto" w:fill="FFFFFF"/>
+              </w:rPr>
+              <w:fldChar w:fldCharType="separate"/>
+            </w:r>
+            <w:r>
+              <w:rPr>
+                <w:noProof/>
+                <w:shd w:val="clear" w:color="auto" w:fill="FFFFFF"/>
+              </w:rPr>
+              <w:t>33</w:t>
+            </w:r>
+            <w:r>
+              <w:rPr>
+                <w:shd w:val="clear" w:color="auto" w:fill="FFFFFF"/>
+              </w:rPr>
+              <w:fldChar w:fldCharType="end"/>
+            </w:r>
+            <w:bookmarkEnd w:id="16"/>
+            <w:r>
+              <w:rPr>
+                <w:shd w:val="clear" w:color="auto" w:fill="FFFFFF"/>
+              </w:rPr>
+              <w:t>:</w:t>
+            </w:r>
+            <w:r>
+              <w:rPr>
+                <w:shd w:val="clear" w:color="auto" w:fill="FFFFFF"/>
+              </w:rPr>
+              <w:t xml:space="preserve"> Contact </w:t>
+            </w:r>
+            <w:r>
+              <w:rPr>
+                <w:shd w:val="clear" w:color="auto" w:fill="FFFFFF"/>
+              </w:rPr>
+              <w:t>{</w:t>
+            </w:r>
             <w:proofErr w:type="gramStart"/>
             <w:r>
               <w:rPr>
                 <w:shd w:val="clear" w:color="auto" w:fill="FFFFFF"/>
               </w:rPr>
-              <w:t>Step</w:t>
-            </w:r>
-            <w:r>
-              <w:rPr>
-                <w:shd w:val="clear" w:color="auto" w:fill="FFFFFF"/>
-              </w:rPr>
-              <w:t xml:space="preserve"> </w:t>
-            </w:r>
-            <w:bookmarkStart w:id="16" w:name="AppealContactParent"/>
+              <w:t>{</w:t>
+            </w:r>
+            <w:r>
+              <w:rPr>
+                <w:shd w:val="clear" w:color="auto" w:fill="FFFFFF"/>
+              </w:rPr>
+              <w:t xml:space="preserve"> </w:t>
+            </w:r>
+            <w:r>
+              <w:rPr>
+                <w:shd w:val="clear" w:color="auto" w:fill="FFFFFF"/>
+              </w:rPr>
+              <w:t>other</w:t>
+            </w:r>
             <w:proofErr w:type="gramEnd"/>
             <w:r>
               <w:rPr>
                 <w:shd w:val="clear" w:color="auto" w:fill="FFFFFF"/>
               </w:rPr>
-              <w:fldChar w:fldCharType="begin"/>
-            </w:r>
-            <w:r>
-              <w:rPr>
-                <w:shd w:val="clear" w:color="auto" w:fill="FFFFFF"/>
-              </w:rPr>
-              <w:instrText xml:space="preserve"> SEQ stepList \* Arabic \* MERGEFORMAT </w:instrText>
-            </w:r>
-            <w:r>
-              <w:rPr>
-                <w:shd w:val="clear" w:color="auto" w:fill="FFFFFF"/>
-              </w:rPr>
-              <w:fldChar w:fldCharType="separate"/>
-            </w:r>
-            <w:r>
-              <w:rPr>
-                <w:noProof/>
-                <w:shd w:val="clear" w:color="auto" w:fill="FFFFFF"/>
-              </w:rPr>
-              <w:t>33</w:t>
-            </w:r>
-            <w:r>
-              <w:rPr>
-                <w:shd w:val="clear" w:color="auto" w:fill="FFFFFF"/>
-              </w:rPr>
-              <w:fldChar w:fldCharType="end"/>
-            </w:r>
-            <w:bookmarkEnd w:id="16"/>
-            <w:r>
-              <w:rPr>
-                <w:shd w:val="clear" w:color="auto" w:fill="FFFFFF"/>
-              </w:rPr>
-              <w:t>:</w:t>
-            </w:r>
-            <w:r>
-              <w:rPr>
-                <w:shd w:val="clear" w:color="auto" w:fill="FFFFFF"/>
-              </w:rPr>
-              <w:t xml:space="preserve"> Contact </w:t>
-            </w:r>
-            <w:r>
-              <w:rPr>
-                <w:shd w:val="clear" w:color="auto" w:fill="FFFFFF"/>
-              </w:rPr>
-              <w:t>{{</w:t>
-            </w:r>
-            <w:r>
-              <w:rPr>
-                <w:shd w:val="clear" w:color="auto" w:fill="FFFFFF"/>
-              </w:rPr>
-              <w:t xml:space="preserve"> </w:t>
-            </w:r>
-            <w:r>
-              <w:rPr>
-                <w:shd w:val="clear" w:color="auto" w:fill="FFFFFF"/>
-              </w:rPr>
-              <w:t>other_party_in_case</w:t>
+              <w:t>_party_in_case</w:t>
             </w:r>
             <w:r>
               <w:rPr>
@@ -62786,7 +62852,6 @@
           </w:p>
         </w:tc>
       </w:tr>
-      <w:bookmarkEnd w:id="0"/>
     </w:tbl>
     <w:p>
       <w:pPr>
@@ -62884,7 +62949,7 @@
       <w:rPr>
         <w:noProof/>
       </w:rPr>
-      <w:t>33</w:t>
+      <w:t>53</w:t>
     </w:r>
     <w:r>
       <w:fldChar w:fldCharType="end"/>
@@ -62892,27 +62957,14 @@
     <w:r>
       <w:t xml:space="preserve"> of </w:t>
     </w:r>
-    <w:r>
-      <w:fldChar w:fldCharType="begin"/>
-    </w:r>
-    <w:r>
-      <w:instrText xml:space="preserve"> NUMPAGES  \* Arabic  \* MERGEFORMAT </w:instrText>
-    </w:r>
-    <w:r>
-      <w:fldChar w:fldCharType="separate"/>
-    </w:r>
-    <w:r>
-      <w:rPr>
-        <w:noProof/>
-      </w:rPr>
-      <w:t>53</w:t>
-    </w:r>
-    <w:r>
-      <w:rPr>
-        <w:noProof/>
-      </w:rPr>
-      <w:fldChar w:fldCharType="end"/>
-    </w:r>
+    <w:fldSimple w:instr=" NUMPAGES  \* Arabic  \* MERGEFORMAT ">
+      <w:r>
+        <w:rPr>
+          <w:noProof/>
+        </w:rPr>
+        <w:t>53</w:t>
+      </w:r>
+    </w:fldSimple>
     <w:r>
       <w:t xml:space="preserve"> pages</w:t>
     </w:r>
@@ -65117,6 +65169,148 @@
     </w:lvl>
   </w:abstractNum>
   <w:abstractNum w:abstractNumId="19">
+    <w:nsid w:val="688F1652"/>
+    <w:multiLevelType w:val="multilevel"/>
+    <w:tmpl w:val="1C900194"/>
+    <w:lvl w:ilvl="0">
+      <w:start w:val="1"/>
+      <w:numFmt w:val="bullet"/>
+      <w:pStyle w:val="Body"/>
+      <w:lvlText w:val=""/>
+      <w:lvlJc w:val="left"/>
+      <w:pPr>
+        <w:tabs>
+          <w:tab w:val="num" w:pos="0"/>
+        </w:tabs>
+        <w:ind w:left="720" w:hanging="360"/>
+      </w:pPr>
+      <w:rPr>
+        <w:rFonts w:ascii="Symbol" w:hAnsi="Symbol" w:cs="Symbol" w:hint="default"/>
+      </w:rPr>
+    </w:lvl>
+    <w:lvl w:ilvl="1">
+      <w:start w:val="1"/>
+      <w:numFmt w:val="bullet"/>
+      <w:lvlText w:val="o"/>
+      <w:lvlJc w:val="left"/>
+      <w:pPr>
+        <w:tabs>
+          <w:tab w:val="num" w:pos="0"/>
+        </w:tabs>
+        <w:ind w:left="1440" w:hanging="360"/>
+      </w:pPr>
+      <w:rPr>
+        <w:rFonts w:ascii="Courier New" w:hAnsi="Courier New" w:cs="Courier New" w:hint="default"/>
+      </w:rPr>
+    </w:lvl>
+    <w:lvl w:ilvl="2">
+      <w:start w:val="1"/>
+      <w:numFmt w:val="bullet"/>
+      <w:pStyle w:val="Heading1Char"/>
+      <w:lvlText w:val=""/>
+      <w:lvlJc w:val="left"/>
+      <w:pPr>
+        <w:tabs>
+          <w:tab w:val="num" w:pos="0"/>
+        </w:tabs>
+        <w:ind w:left="2160" w:hanging="360"/>
+      </w:pPr>
+      <w:rPr>
+        <w:rFonts w:ascii="Wingdings" w:hAnsi="Wingdings" w:cs="Wingdings" w:hint="default"/>
+      </w:rPr>
+    </w:lvl>
+    <w:lvl w:ilvl="3">
+      <w:start w:val="1"/>
+      <w:numFmt w:val="bullet"/>
+      <w:lvlText w:val=""/>
+      <w:lvlJc w:val="left"/>
+      <w:pPr>
+        <w:tabs>
+          <w:tab w:val="num" w:pos="0"/>
+        </w:tabs>
+        <w:ind w:left="2880" w:hanging="360"/>
+      </w:pPr>
+      <w:rPr>
+        <w:rFonts w:ascii="Symbol" w:hAnsi="Symbol" w:cs="Symbol" w:hint="default"/>
+      </w:rPr>
+    </w:lvl>
+    <w:lvl w:ilvl="4">
+      <w:start w:val="1"/>
+      <w:numFmt w:val="bullet"/>
+      <w:lvlText w:val="o"/>
+      <w:lvlJc w:val="left"/>
+      <w:pPr>
+        <w:tabs>
+          <w:tab w:val="num" w:pos="0"/>
+        </w:tabs>
+        <w:ind w:left="3600" w:hanging="360"/>
+      </w:pPr>
+      <w:rPr>
+        <w:rFonts w:ascii="Courier New" w:hAnsi="Courier New" w:cs="Courier New" w:hint="default"/>
+      </w:rPr>
+    </w:lvl>
+    <w:lvl w:ilvl="5">
+      <w:start w:val="1"/>
+      <w:numFmt w:val="bullet"/>
+      <w:lvlText w:val=""/>
+      <w:lvlJc w:val="left"/>
+      <w:pPr>
+        <w:tabs>
+          <w:tab w:val="num" w:pos="0"/>
+        </w:tabs>
+        <w:ind w:left="4320" w:hanging="360"/>
+      </w:pPr>
+      <w:rPr>
+        <w:rFonts w:ascii="Wingdings" w:hAnsi="Wingdings" w:cs="Wingdings" w:hint="default"/>
+      </w:rPr>
+    </w:lvl>
+    <w:lvl w:ilvl="6">
+      <w:start w:val="1"/>
+      <w:numFmt w:val="bullet"/>
+      <w:lvlText w:val=""/>
+      <w:lvlJc w:val="left"/>
+      <w:pPr>
+        <w:tabs>
+          <w:tab w:val="num" w:pos="0"/>
+        </w:tabs>
+        <w:ind w:left="5040" w:hanging="360"/>
+      </w:pPr>
+      <w:rPr>
+        <w:rFonts w:ascii="Symbol" w:hAnsi="Symbol" w:cs="Symbol" w:hint="default"/>
+      </w:rPr>
+    </w:lvl>
+    <w:lvl w:ilvl="7">
+      <w:start w:val="1"/>
+      <w:numFmt w:val="bullet"/>
+      <w:lvlText w:val="o"/>
+      <w:lvlJc w:val="left"/>
+      <w:pPr>
+        <w:tabs>
+          <w:tab w:val="num" w:pos="0"/>
+        </w:tabs>
+        <w:ind w:left="5760" w:hanging="360"/>
+      </w:pPr>
+      <w:rPr>
+        <w:rFonts w:ascii="Courier New" w:hAnsi="Courier New" w:cs="Courier New" w:hint="default"/>
+      </w:rPr>
+    </w:lvl>
+    <w:lvl w:ilvl="8">
+      <w:start w:val="1"/>
+      <w:numFmt w:val="bullet"/>
+      <w:lvlText w:val=""/>
+      <w:lvlJc w:val="left"/>
+      <w:pPr>
+        <w:tabs>
+          <w:tab w:val="num" w:pos="0"/>
+        </w:tabs>
+        <w:ind w:left="6480" w:hanging="360"/>
+      </w:pPr>
+      <w:rPr>
+        <w:rFonts w:ascii="Wingdings" w:hAnsi="Wingdings" w:cs="Wingdings" w:hint="default"/>
+      </w:rPr>
+    </w:lvl>
+  </w:abstractNum>
+  <w:abstractNum w:abstractNumId="20">
     <w:nsid w:val="6B961852"/>
     <w:multiLevelType w:val="hybridMultilevel"/>
     <w:tmpl w:val="DAAECE10"/>
@@ -65209,7 +65403,7 @@
       </w:pPr>
     </w:lvl>
   </w:abstractNum>
-  <w:abstractNum w:abstractNumId="20">
+  <w:abstractNum w:abstractNumId="21">
     <w:nsid w:val="6C567422"/>
     <w:multiLevelType w:val="hybridMultilevel"/>
     <w:tmpl w:val="08A2A54A"/>
@@ -65322,7 +65516,7 @@
       </w:rPr>
     </w:lvl>
   </w:abstractNum>
-  <w:abstractNum w:abstractNumId="21">
+  <w:abstractNum w:abstractNumId="22">
     <w:nsid w:val="6D076C65"/>
     <w:multiLevelType w:val="hybridMultilevel"/>
     <w:tmpl w:val="A8B846C6"/>
@@ -65411,7 +65605,7 @@
       </w:pPr>
     </w:lvl>
   </w:abstractNum>
-  <w:abstractNum w:abstractNumId="22">
+  <w:abstractNum w:abstractNumId="23">
     <w:nsid w:val="6F5D1775"/>
     <w:multiLevelType w:val="hybridMultilevel"/>
     <w:tmpl w:val="2F6EF11C"/>
@@ -65531,7 +65725,7 @@
     <w:abstractNumId w:val="16"/>
   </w:num>
   <w:num w:numId="3">
-    <w:abstractNumId w:val="20"/>
+    <w:abstractNumId w:val="21"/>
   </w:num>
   <w:num w:numId="4">
     <w:abstractNumId w:val="1"/>
@@ -65555,7 +65749,7 @@
     <w:abstractNumId w:val="5"/>
   </w:num>
   <w:num w:numId="10">
-    <w:abstractNumId w:val="19"/>
+    <w:abstractNumId w:val="20"/>
   </w:num>
   <w:num w:numId="11">
     <w:abstractNumId w:val="2"/>
@@ -65582,10 +65776,10 @@
     </w:lvlOverride>
   </w:num>
   <w:num w:numId="18">
-    <w:abstractNumId w:val="22"/>
+    <w:abstractNumId w:val="23"/>
   </w:num>
   <w:num w:numId="19">
-    <w:abstractNumId w:val="21"/>
+    <w:abstractNumId w:val="22"/>
   </w:num>
   <w:num w:numId="20">
     <w:abstractNumId w:val="3"/>
@@ -65664,6 +65858,9 @@
     <w:lvlOverride w:ilvl="0">
       <w:startOverride w:val="1"/>
     </w:lvlOverride>
+  </w:num>
+  <w:num w:numId="34">
+    <w:abstractNumId w:val="19"/>
   </w:num>
   <w:numIdMacAtCleanup w:val="19"/>
 </w:numbering>
@@ -68214,7 +68411,7 @@
   <a:extraClrSchemeLst/>
   <a:extLst>
     <a:ext uri="{05A4C25C-085E-4340-85A3-A5531E510DB2}">
-      <thm15:themeFamily xmlns:thm15="http://schemas.microsoft.com/office/thememl/2012/main" xmlns="" name="Office Theme" id="{62F939B6-93AF-4DB8-9C6B-D6C7DFDC589F}" vid="{4A3C46E8-61CC-4603-A589-7422A47A8E4A}"/>
+      <thm15:themeFamily xmlns="" xmlns:thm15="http://schemas.microsoft.com/office/thememl/2012/main" name="Office Theme" id="{62F939B6-93AF-4DB8-9C6B-D6C7DFDC589F}" vid="{4A3C46E8-61CC-4603-A589-7422A47A8E4A}"/>
     </a:ext>
   </a:extLst>
 </a:theme>
@@ -68225,7 +68422,7 @@
 </file>
 
 <file path=customXml/itemProps1.xml><?xml version="1.0" encoding="utf-8"?>
-<ds:datastoreItem xmlns:ds="http://schemas.openxmlformats.org/officeDocument/2006/customXml" ds:itemID="{6D49C7FC-3164-4263-96FB-79B468038C6F}">
+<ds:datastoreItem xmlns:ds="http://schemas.openxmlformats.org/officeDocument/2006/customXml" ds:itemID="{7044640C-5640-447A-A0A3-8B73A503BB04}">
   <ds:schemaRefs>
     <ds:schemaRef ds:uri="http://schemas.openxmlformats.org/officeDocument/2006/bibliography"/>
   </ds:schemaRefs>

</xml_diff>